<commit_message>
A new robot game
</commit_message>
<xml_diff>
--- a/UdacityNanoDegree/iOS swift grammar.docx
+++ b/UdacityNanoDegree/iOS swift grammar.docx
@@ -25,6 +25,379 @@
       </w:r>
       <w:r>
         <w:t xml:space="preserve"> let pi = 3.14</w:t>
+      </w:r>
+    </w:p>
+    <w:p>
+      <w:pPr>
+        <w:pStyle w:val="ListParagraph"/>
+        <w:numPr>
+          <w:ilvl w:val="0"/>
+          <w:numId w:val="1"/>
+        </w:numPr>
+      </w:pPr>
+      <w:r>
+        <w:rPr>
+          <w:rFonts w:hint="eastAsia"/>
+        </w:rPr>
+        <w:t>变量统一格式</w:t>
+      </w:r>
+      <w:r>
+        <w:t xml:space="preserve">: </w:t>
+      </w:r>
+      <w:r>
+        <w:t>student: Student</w:t>
+      </w:r>
+      <w:r>
+        <w:rPr>
+          <w:rFonts w:hint="eastAsia"/>
+        </w:rPr>
+        <w:t xml:space="preserve"> </w:t>
+      </w:r>
+      <w:r>
+        <w:rPr>
+          <w:rFonts w:hint="eastAsia"/>
+        </w:rPr>
+        <w:t>前面是变量名称</w:t>
+      </w:r>
+      <w:r>
+        <w:rPr>
+          <w:rFonts w:hint="eastAsia"/>
+        </w:rPr>
+        <w:t xml:space="preserve">, </w:t>
+      </w:r>
+      <w:r>
+        <w:rPr>
+          <w:rFonts w:hint="eastAsia"/>
+        </w:rPr>
+        <w:t>后面是</w:t>
+      </w:r>
+      <w:r>
+        <w:rPr>
+          <w:rFonts w:hint="eastAsia"/>
+        </w:rPr>
+        <w:t>type</w:t>
+      </w:r>
+    </w:p>
+    <w:p>
+      <w:pPr>
+        <w:pStyle w:val="ListParagraph"/>
+        <w:numPr>
+          <w:ilvl w:val="0"/>
+          <w:numId w:val="1"/>
+        </w:numPr>
+      </w:pPr>
+      <w:proofErr w:type="spellStart"/>
+      <w:r>
+        <w:t>Func</w:t>
+      </w:r>
+      <w:proofErr w:type="spellEnd"/>
+    </w:p>
+    <w:p>
+      <w:pPr>
+        <w:pStyle w:val="ListParagraph"/>
+      </w:pPr>
+      <w:proofErr w:type="spellStart"/>
+      <w:proofErr w:type="gramStart"/>
+      <w:r>
+        <w:t>greetStudent</w:t>
+      </w:r>
+      <w:proofErr w:type="spellEnd"/>
+      <w:r>
+        <w:t>(</w:t>
+      </w:r>
+      <w:proofErr w:type="gramEnd"/>
+      <w:r>
+        <w:t xml:space="preserve">Jessica, </w:t>
+      </w:r>
+      <w:proofErr w:type="spellStart"/>
+      <w:r>
+        <w:t>lateForClass</w:t>
+      </w:r>
+      <w:proofErr w:type="spellEnd"/>
+      <w:r>
+        <w:t>: false</w:t>
+      </w:r>
+      <w:r>
+        <w:t>)</w:t>
+      </w:r>
+    </w:p>
+    <w:p>
+      <w:pPr>
+        <w:pStyle w:val="ListParagraph"/>
+      </w:pPr>
+      <w:r>
+        <w:rPr>
+          <w:rFonts w:hint="eastAsia"/>
+        </w:rPr>
+        <w:t>调用函数的时候，需要将变量名也写上，但是第一个变量可以省略</w:t>
+      </w:r>
+    </w:p>
+    <w:p>
+      <w:pPr>
+        <w:numPr>
+          <w:ilvl w:val="0"/>
+          <w:numId w:val="2"/>
+        </w:numPr>
+        <w:pBdr>
+          <w:left w:val="single" w:sz="48" w:space="0" w:color="auto"/>
+        </w:pBdr>
+        <w:spacing w:line="384" w:lineRule="atLeast"/>
+        <w:ind w:left="762" w:hanging="195"/>
+        <w:textAlignment w:val="baseline"/>
+        <w:rPr>
+          <w:rFonts w:ascii="Helvetica" w:eastAsia="Times New Roman" w:hAnsi="Helvetica" w:cs="Times New Roman"/>
+          <w:color w:val="000000"/>
+          <w:sz w:val="21"/>
+          <w:szCs w:val="21"/>
+        </w:rPr>
+      </w:pPr>
+      <w:proofErr w:type="spellStart"/>
+      <w:r>
+        <w:rPr>
+          <w:rFonts w:ascii="Menlo" w:hAnsi="Menlo" w:cs="Menlo"/>
+          <w:color w:val="AA3391"/>
+          <w:sz w:val="18"/>
+          <w:szCs w:val="18"/>
+          <w:bdr w:val="none" w:sz="0" w:space="0" w:color="auto" w:frame="1"/>
+        </w:rPr>
+        <w:t>func</w:t>
+      </w:r>
+      <w:proofErr w:type="spellEnd"/>
+      <w:r>
+        <w:rPr>
+          <w:rFonts w:ascii="Menlo" w:hAnsi="Menlo" w:cs="Menlo"/>
+          <w:color w:val="000000"/>
+          <w:sz w:val="18"/>
+          <w:szCs w:val="18"/>
+          <w:bdr w:val="none" w:sz="0" w:space="0" w:color="auto" w:frame="1"/>
+        </w:rPr>
+        <w:t xml:space="preserve"> </w:t>
+      </w:r>
+      <w:proofErr w:type="spellStart"/>
+      <w:proofErr w:type="gramStart"/>
+      <w:r>
+        <w:rPr>
+          <w:rFonts w:ascii="Menlo" w:hAnsi="Menlo" w:cs="Menlo"/>
+          <w:color w:val="3F6E74"/>
+          <w:sz w:val="18"/>
+          <w:szCs w:val="18"/>
+          <w:bdr w:val="none" w:sz="0" w:space="0" w:color="auto" w:frame="1"/>
+        </w:rPr>
+        <w:t>someFunction</w:t>
+      </w:r>
+      <w:proofErr w:type="spellEnd"/>
+      <w:r>
+        <w:rPr>
+          <w:rFonts w:ascii="Menlo" w:hAnsi="Menlo" w:cs="Menlo"/>
+          <w:color w:val="000000"/>
+          <w:sz w:val="18"/>
+          <w:szCs w:val="18"/>
+          <w:bdr w:val="none" w:sz="0" w:space="0" w:color="auto" w:frame="1"/>
+        </w:rPr>
+        <w:t>(</w:t>
+      </w:r>
+      <w:proofErr w:type="spellStart"/>
+      <w:proofErr w:type="gramEnd"/>
+      <w:r>
+        <w:rPr>
+          <w:rFonts w:ascii="Menlo" w:hAnsi="Menlo" w:cs="Menlo"/>
+          <w:color w:val="3F6E74"/>
+          <w:sz w:val="18"/>
+          <w:szCs w:val="18"/>
+          <w:bdr w:val="none" w:sz="0" w:space="0" w:color="auto" w:frame="1"/>
+        </w:rPr>
+        <w:t>externalParameterName</w:t>
+      </w:r>
+      <w:proofErr w:type="spellEnd"/>
+      <w:r>
+        <w:rPr>
+          <w:rFonts w:ascii="Menlo" w:hAnsi="Menlo" w:cs="Menlo"/>
+          <w:color w:val="000000"/>
+          <w:sz w:val="18"/>
+          <w:szCs w:val="18"/>
+          <w:bdr w:val="none" w:sz="0" w:space="0" w:color="auto" w:frame="1"/>
+        </w:rPr>
+        <w:t xml:space="preserve"> </w:t>
+      </w:r>
+      <w:proofErr w:type="spellStart"/>
+      <w:r>
+        <w:rPr>
+          <w:rFonts w:ascii="Menlo" w:hAnsi="Menlo" w:cs="Menlo"/>
+          <w:color w:val="3F6E74"/>
+          <w:sz w:val="18"/>
+          <w:szCs w:val="18"/>
+          <w:bdr w:val="none" w:sz="0" w:space="0" w:color="auto" w:frame="1"/>
+        </w:rPr>
+        <w:t>localParameterName</w:t>
+      </w:r>
+      <w:proofErr w:type="spellEnd"/>
+      <w:r>
+        <w:rPr>
+          <w:rFonts w:ascii="Menlo" w:hAnsi="Menlo" w:cs="Menlo"/>
+          <w:color w:val="000000"/>
+          <w:sz w:val="18"/>
+          <w:szCs w:val="18"/>
+          <w:bdr w:val="none" w:sz="0" w:space="0" w:color="auto" w:frame="1"/>
+        </w:rPr>
+        <w:t xml:space="preserve">: </w:t>
+      </w:r>
+      <w:proofErr w:type="spellStart"/>
+      <w:r>
+        <w:rPr>
+          <w:rFonts w:ascii="Menlo" w:hAnsi="Menlo" w:cs="Menlo"/>
+          <w:color w:val="5C2699"/>
+          <w:sz w:val="18"/>
+          <w:szCs w:val="18"/>
+          <w:bdr w:val="none" w:sz="0" w:space="0" w:color="auto" w:frame="1"/>
+        </w:rPr>
+        <w:t>Int</w:t>
+      </w:r>
+      <w:proofErr w:type="spellEnd"/>
+      <w:r>
+        <w:rPr>
+          <w:rFonts w:ascii="Menlo" w:hAnsi="Menlo" w:cs="Menlo"/>
+          <w:color w:val="000000"/>
+          <w:sz w:val="18"/>
+          <w:szCs w:val="18"/>
+          <w:bdr w:val="none" w:sz="0" w:space="0" w:color="auto" w:frame="1"/>
+        </w:rPr>
+        <w:t>) {</w:t>
+      </w:r>
+    </w:p>
+    <w:p>
+      <w:pPr>
+        <w:numPr>
+          <w:ilvl w:val="0"/>
+          <w:numId w:val="2"/>
+        </w:numPr>
+        <w:pBdr>
+          <w:left w:val="single" w:sz="48" w:space="0" w:color="auto"/>
+        </w:pBdr>
+        <w:spacing w:line="384" w:lineRule="atLeast"/>
+        <w:ind w:left="762" w:hanging="195"/>
+        <w:textAlignment w:val="baseline"/>
+        <w:rPr>
+          <w:rFonts w:ascii="Helvetica" w:eastAsia="Times New Roman" w:hAnsi="Helvetica" w:cs="Times New Roman"/>
+          <w:color w:val="000000"/>
+          <w:sz w:val="21"/>
+          <w:szCs w:val="21"/>
+        </w:rPr>
+      </w:pPr>
+      <w:r>
+        <w:rPr>
+          <w:rFonts w:ascii="Menlo" w:hAnsi="Menlo" w:cs="Menlo"/>
+          <w:color w:val="008312"/>
+          <w:sz w:val="18"/>
+          <w:szCs w:val="18"/>
+          <w:bdr w:val="none" w:sz="0" w:space="0" w:color="auto" w:frame="1"/>
+        </w:rPr>
+        <w:t xml:space="preserve">// function body goes here, and can use </w:t>
+      </w:r>
+      <w:proofErr w:type="spellStart"/>
+      <w:r>
+        <w:rPr>
+          <w:rFonts w:ascii="Menlo" w:hAnsi="Menlo" w:cs="Menlo"/>
+          <w:color w:val="008312"/>
+          <w:sz w:val="18"/>
+          <w:szCs w:val="18"/>
+          <w:bdr w:val="none" w:sz="0" w:space="0" w:color="auto" w:frame="1"/>
+        </w:rPr>
+        <w:t>localParameterName</w:t>
+      </w:r>
+      <w:proofErr w:type="spellEnd"/>
+    </w:p>
+    <w:p>
+      <w:pPr>
+        <w:numPr>
+          <w:ilvl w:val="0"/>
+          <w:numId w:val="2"/>
+        </w:numPr>
+        <w:pBdr>
+          <w:left w:val="single" w:sz="48" w:space="0" w:color="auto"/>
+        </w:pBdr>
+        <w:spacing w:line="384" w:lineRule="atLeast"/>
+        <w:ind w:left="762" w:hanging="195"/>
+        <w:textAlignment w:val="baseline"/>
+        <w:rPr>
+          <w:rFonts w:ascii="Helvetica" w:eastAsia="Times New Roman" w:hAnsi="Helvetica" w:cs="Times New Roman"/>
+          <w:color w:val="000000"/>
+          <w:sz w:val="21"/>
+          <w:szCs w:val="21"/>
+        </w:rPr>
+      </w:pPr>
+      <w:r>
+        <w:rPr>
+          <w:rFonts w:ascii="Menlo" w:hAnsi="Menlo" w:cs="Menlo"/>
+          <w:color w:val="008312"/>
+          <w:sz w:val="18"/>
+          <w:szCs w:val="18"/>
+          <w:bdr w:val="none" w:sz="0" w:space="0" w:color="auto" w:frame="1"/>
+        </w:rPr>
+        <w:t>// to refer to the argument value for that parameter</w:t>
+      </w:r>
+    </w:p>
+    <w:p>
+      <w:pPr>
+        <w:numPr>
+          <w:ilvl w:val="0"/>
+          <w:numId w:val="2"/>
+        </w:numPr>
+        <w:pBdr>
+          <w:left w:val="single" w:sz="48" w:space="0" w:color="auto"/>
+        </w:pBdr>
+        <w:spacing w:line="384" w:lineRule="atLeast"/>
+        <w:ind w:left="762" w:hanging="195"/>
+        <w:textAlignment w:val="baseline"/>
+        <w:rPr>
+          <w:rFonts w:ascii="Helvetica" w:eastAsia="Times New Roman" w:hAnsi="Helvetica" w:cs="Times New Roman"/>
+          <w:color w:val="000000"/>
+          <w:sz w:val="21"/>
+          <w:szCs w:val="21"/>
+        </w:rPr>
+      </w:pPr>
+      <w:r>
+        <w:rPr>
+          <w:rFonts w:ascii="Menlo" w:hAnsi="Menlo" w:cs="Menlo"/>
+          <w:color w:val="000000"/>
+          <w:sz w:val="18"/>
+          <w:szCs w:val="18"/>
+          <w:bdr w:val="none" w:sz="0" w:space="0" w:color="auto" w:frame="1"/>
+        </w:rPr>
+        <w:t>}</w:t>
+      </w:r>
+    </w:p>
+    <w:p>
+      <w:pPr>
+        <w:pStyle w:val="ListParagraph"/>
+        <w:rPr>
+          <w:rFonts w:hint="eastAsia"/>
+        </w:rPr>
+      </w:pPr>
+      <w:r>
+        <w:rPr>
+          <w:rFonts w:hint="eastAsia"/>
+        </w:rPr>
+        <w:t>貌似</w:t>
+      </w:r>
+      <w:proofErr w:type="spellStart"/>
+      <w:r>
+        <w:rPr>
+          <w:rFonts w:hint="eastAsia"/>
+        </w:rPr>
+        <w:t>externalParameter</w:t>
+      </w:r>
+      <w:proofErr w:type="spellEnd"/>
+      <w:r>
+        <w:rPr>
+          <w:rFonts w:hint="eastAsia"/>
+        </w:rPr>
+        <w:t>是为了读起来像句子用的</w:t>
+      </w:r>
+      <w:r>
+        <w:rPr>
+          <w:rFonts w:hint="eastAsia"/>
+        </w:rPr>
+        <w:t xml:space="preserve"> </w:t>
       </w:r>
       <w:bookmarkStart w:id="0" w:name="_GoBack"/>
       <w:bookmarkEnd w:id="0"/>
@@ -153,8 +526,124 @@
       </w:rPr>
     </w:lvl>
   </w:abstractNum>
+  <w:abstractNum w:abstractNumId="1">
+    <w:nsid w:val="4E3F138E"/>
+    <w:multiLevelType w:val="multilevel"/>
+    <w:tmpl w:val="C19E551A"/>
+    <w:lvl w:ilvl="0">
+      <w:start w:val="1"/>
+      <w:numFmt w:val="decimal"/>
+      <w:lvlText w:val="%1."/>
+      <w:lvlJc w:val="left"/>
+      <w:pPr>
+        <w:tabs>
+          <w:tab w:val="num" w:pos="1305"/>
+        </w:tabs>
+        <w:ind w:left="1305" w:hanging="360"/>
+      </w:pPr>
+    </w:lvl>
+    <w:lvl w:ilvl="1" w:tentative="1">
+      <w:start w:val="1"/>
+      <w:numFmt w:val="decimal"/>
+      <w:lvlText w:val="%2."/>
+      <w:lvlJc w:val="left"/>
+      <w:pPr>
+        <w:tabs>
+          <w:tab w:val="num" w:pos="2025"/>
+        </w:tabs>
+        <w:ind w:left="2025" w:hanging="360"/>
+      </w:pPr>
+    </w:lvl>
+    <w:lvl w:ilvl="2" w:tentative="1">
+      <w:start w:val="1"/>
+      <w:numFmt w:val="decimal"/>
+      <w:lvlText w:val="%3."/>
+      <w:lvlJc w:val="left"/>
+      <w:pPr>
+        <w:tabs>
+          <w:tab w:val="num" w:pos="2745"/>
+        </w:tabs>
+        <w:ind w:left="2745" w:hanging="360"/>
+      </w:pPr>
+    </w:lvl>
+    <w:lvl w:ilvl="3" w:tentative="1">
+      <w:start w:val="1"/>
+      <w:numFmt w:val="decimal"/>
+      <w:lvlText w:val="%4."/>
+      <w:lvlJc w:val="left"/>
+      <w:pPr>
+        <w:tabs>
+          <w:tab w:val="num" w:pos="3465"/>
+        </w:tabs>
+        <w:ind w:left="3465" w:hanging="360"/>
+      </w:pPr>
+    </w:lvl>
+    <w:lvl w:ilvl="4" w:tentative="1">
+      <w:start w:val="1"/>
+      <w:numFmt w:val="decimal"/>
+      <w:lvlText w:val="%5."/>
+      <w:lvlJc w:val="left"/>
+      <w:pPr>
+        <w:tabs>
+          <w:tab w:val="num" w:pos="4185"/>
+        </w:tabs>
+        <w:ind w:left="4185" w:hanging="360"/>
+      </w:pPr>
+    </w:lvl>
+    <w:lvl w:ilvl="5" w:tentative="1">
+      <w:start w:val="1"/>
+      <w:numFmt w:val="decimal"/>
+      <w:lvlText w:val="%6."/>
+      <w:lvlJc w:val="left"/>
+      <w:pPr>
+        <w:tabs>
+          <w:tab w:val="num" w:pos="4905"/>
+        </w:tabs>
+        <w:ind w:left="4905" w:hanging="360"/>
+      </w:pPr>
+    </w:lvl>
+    <w:lvl w:ilvl="6" w:tentative="1">
+      <w:start w:val="1"/>
+      <w:numFmt w:val="decimal"/>
+      <w:lvlText w:val="%7."/>
+      <w:lvlJc w:val="left"/>
+      <w:pPr>
+        <w:tabs>
+          <w:tab w:val="num" w:pos="5625"/>
+        </w:tabs>
+        <w:ind w:left="5625" w:hanging="360"/>
+      </w:pPr>
+    </w:lvl>
+    <w:lvl w:ilvl="7" w:tentative="1">
+      <w:start w:val="1"/>
+      <w:numFmt w:val="decimal"/>
+      <w:lvlText w:val="%8."/>
+      <w:lvlJc w:val="left"/>
+      <w:pPr>
+        <w:tabs>
+          <w:tab w:val="num" w:pos="6345"/>
+        </w:tabs>
+        <w:ind w:left="6345" w:hanging="360"/>
+      </w:pPr>
+    </w:lvl>
+    <w:lvl w:ilvl="8" w:tentative="1">
+      <w:start w:val="1"/>
+      <w:numFmt w:val="decimal"/>
+      <w:lvlText w:val="%9."/>
+      <w:lvlJc w:val="left"/>
+      <w:pPr>
+        <w:tabs>
+          <w:tab w:val="num" w:pos="7065"/>
+        </w:tabs>
+        <w:ind w:left="7065" w:hanging="360"/>
+      </w:pPr>
+    </w:lvl>
+  </w:abstractNum>
   <w:num w:numId="1">
     <w:abstractNumId w:val="0"/>
+  </w:num>
+  <w:num w:numId="2">
+    <w:abstractNumId w:val="1"/>
   </w:num>
 </w:numbering>
 </file>
@@ -596,6 +1085,39 @@
       <w:contextualSpacing/>
     </w:pPr>
   </w:style>
+  <w:style w:type="character" w:styleId="HTMLCode">
+    <w:name w:val="HTML Code"/>
+    <w:basedOn w:val="DefaultParagraphFont"/>
+    <w:uiPriority w:val="99"/>
+    <w:semiHidden/>
+    <w:unhideWhenUsed/>
+    <w:rsid w:val="003245BB"/>
+    <w:rPr>
+      <w:rFonts w:ascii="Courier New" w:eastAsiaTheme="minorEastAsia" w:hAnsi="Courier New" w:cs="Courier New"/>
+      <w:sz w:val="20"/>
+      <w:szCs w:val="20"/>
+    </w:rPr>
+  </w:style>
+  <w:style w:type="character" w:customStyle="1" w:styleId="kt">
+    <w:name w:val="kt"/>
+    <w:basedOn w:val="DefaultParagraphFont"/>
+    <w:rsid w:val="003245BB"/>
+  </w:style>
+  <w:style w:type="character" w:customStyle="1" w:styleId="vc">
+    <w:name w:val="vc"/>
+    <w:basedOn w:val="DefaultParagraphFont"/>
+    <w:rsid w:val="003245BB"/>
+  </w:style>
+  <w:style w:type="character" w:customStyle="1" w:styleId="n">
+    <w:name w:val="n"/>
+    <w:basedOn w:val="DefaultParagraphFont"/>
+    <w:rsid w:val="003245BB"/>
+  </w:style>
+  <w:style w:type="character" w:customStyle="1" w:styleId="c">
+    <w:name w:val="c"/>
+    <w:basedOn w:val="DefaultParagraphFont"/>
+    <w:rsid w:val="003245BB"/>
+  </w:style>
 </w:styles>
 </file>
 

</xml_diff>

<commit_message>
Alien advanture version 2
</commit_message>
<xml_diff>
--- a/UdacityNanoDegree/iOS swift grammar.docx
+++ b/UdacityNanoDegree/iOS swift grammar.docx
@@ -86,36 +86,19 @@
           <w:numId w:val="1"/>
         </w:numPr>
       </w:pPr>
-      <w:proofErr w:type="spellStart"/>
       <w:r>
         <w:t>Func</w:t>
       </w:r>
-      <w:proofErr w:type="spellEnd"/>
     </w:p>
     <w:p>
       <w:pPr>
         <w:pStyle w:val="ListParagraph"/>
       </w:pPr>
-      <w:proofErr w:type="spellStart"/>
-      <w:proofErr w:type="gramStart"/>
-      <w:r>
-        <w:t>greetStudent</w:t>
-      </w:r>
-      <w:proofErr w:type="spellEnd"/>
-      <w:r>
-        <w:t>(</w:t>
-      </w:r>
-      <w:proofErr w:type="gramEnd"/>
-      <w:r>
-        <w:t xml:space="preserve">Jessica, </w:t>
-      </w:r>
-      <w:proofErr w:type="spellStart"/>
-      <w:r>
-        <w:t>lateForClass</w:t>
-      </w:r>
-      <w:proofErr w:type="spellEnd"/>
-      <w:r>
-        <w:t>: false</w:t>
+      <w:r>
+        <w:t>greetStudent(</w:t>
+      </w:r>
+      <w:r>
+        <w:t>Jessica, lateForClass: false</w:t>
       </w:r>
       <w:r>
         <w:t>)</w:t>
@@ -151,7 +134,6 @@
           <w:szCs w:val="21"/>
         </w:rPr>
       </w:pPr>
-      <w:proofErr w:type="spellStart"/>
       <w:r>
         <w:rPr>
           <w:rFonts w:ascii="Menlo" w:hAnsi="Menlo" w:cs="Menlo"/>
@@ -162,7 +144,6 @@
         </w:rPr>
         <w:t>func</w:t>
       </w:r>
-      <w:proofErr w:type="spellEnd"/>
       <w:r>
         <w:rPr>
           <w:rFonts w:ascii="Menlo" w:hAnsi="Menlo" w:cs="Menlo"/>
@@ -173,8 +154,6 @@
         </w:rPr>
         <w:t xml:space="preserve"> </w:t>
       </w:r>
-      <w:proofErr w:type="spellStart"/>
-      <w:proofErr w:type="gramStart"/>
       <w:r>
         <w:rPr>
           <w:rFonts w:ascii="Menlo" w:hAnsi="Menlo" w:cs="Menlo"/>
@@ -185,7 +164,6 @@
         </w:rPr>
         <w:t>someFunction</w:t>
       </w:r>
-      <w:proofErr w:type="spellEnd"/>
       <w:r>
         <w:rPr>
           <w:rFonts w:ascii="Menlo" w:hAnsi="Menlo" w:cs="Menlo"/>
@@ -196,8 +174,6 @@
         </w:rPr>
         <w:t>(</w:t>
       </w:r>
-      <w:proofErr w:type="spellStart"/>
-      <w:proofErr w:type="gramEnd"/>
       <w:r>
         <w:rPr>
           <w:rFonts w:ascii="Menlo" w:hAnsi="Menlo" w:cs="Menlo"/>
@@ -208,7 +184,6 @@
         </w:rPr>
         <w:t>externalParameterName</w:t>
       </w:r>
-      <w:proofErr w:type="spellEnd"/>
       <w:r>
         <w:rPr>
           <w:rFonts w:ascii="Menlo" w:hAnsi="Menlo" w:cs="Menlo"/>
@@ -219,7 +194,6 @@
         </w:rPr>
         <w:t xml:space="preserve"> </w:t>
       </w:r>
-      <w:proofErr w:type="spellStart"/>
       <w:r>
         <w:rPr>
           <w:rFonts w:ascii="Menlo" w:hAnsi="Menlo" w:cs="Menlo"/>
@@ -230,7 +204,6 @@
         </w:rPr>
         <w:t>localParameterName</w:t>
       </w:r>
-      <w:proofErr w:type="spellEnd"/>
       <w:r>
         <w:rPr>
           <w:rFonts w:ascii="Menlo" w:hAnsi="Menlo" w:cs="Menlo"/>
@@ -241,7 +214,6 @@
         </w:rPr>
         <w:t xml:space="preserve">: </w:t>
       </w:r>
-      <w:proofErr w:type="spellStart"/>
       <w:r>
         <w:rPr>
           <w:rFonts w:ascii="Menlo" w:hAnsi="Menlo" w:cs="Menlo"/>
@@ -252,7 +224,6 @@
         </w:rPr>
         <w:t>Int</w:t>
       </w:r>
-      <w:proofErr w:type="spellEnd"/>
       <w:r>
         <w:rPr>
           <w:rFonts w:ascii="Menlo" w:hAnsi="Menlo" w:cs="Menlo"/>
@@ -291,20 +262,8 @@
           <w:szCs w:val="18"/>
           <w:bdr w:val="none" w:sz="0" w:space="0" w:color="auto" w:frame="1"/>
         </w:rPr>
-        <w:t xml:space="preserve">// function body goes here, and can use </w:t>
-      </w:r>
-      <w:proofErr w:type="spellStart"/>
-      <w:r>
-        <w:rPr>
-          <w:rFonts w:ascii="Menlo" w:hAnsi="Menlo" w:cs="Menlo"/>
-          <w:color w:val="008312"/>
-          <w:sz w:val="18"/>
-          <w:szCs w:val="18"/>
-          <w:bdr w:val="none" w:sz="0" w:space="0" w:color="auto" w:frame="1"/>
-        </w:rPr>
-        <w:t>localParameterName</w:t>
-      </w:r>
-      <w:proofErr w:type="spellEnd"/>
+        <w:t>// function body goes here, and can use localParameterName</w:t>
+      </w:r>
     </w:p>
     <w:p>
       <w:pPr>
@@ -369,9 +328,6 @@
     <w:p>
       <w:pPr>
         <w:pStyle w:val="ListParagraph"/>
-        <w:rPr>
-          <w:rFonts w:hint="eastAsia"/>
-        </w:rPr>
       </w:pPr>
       <w:r>
         <w:rPr>
@@ -379,14 +335,12 @@
         </w:rPr>
         <w:t>貌似</w:t>
       </w:r>
-      <w:proofErr w:type="spellStart"/>
       <w:r>
         <w:rPr>
           <w:rFonts w:hint="eastAsia"/>
         </w:rPr>
         <w:t>externalParameter</w:t>
       </w:r>
-      <w:proofErr w:type="spellEnd"/>
       <w:r>
         <w:rPr>
           <w:rFonts w:hint="eastAsia"/>
@@ -398,9 +352,141 @@
           <w:rFonts w:hint="eastAsia"/>
         </w:rPr>
         <w:t xml:space="preserve"> </w:t>
+      </w:r>
+    </w:p>
+    <w:p>
+      <w:pPr>
+        <w:pStyle w:val="ListParagraph"/>
+      </w:pPr>
+    </w:p>
+    <w:p>
+      <w:r>
+        <w:rPr>
+          <w:rFonts w:hint="eastAsia"/>
+        </w:rPr>
+        <w:t>05/19/2016</w:t>
       </w:r>
       <w:bookmarkStart w:id="0" w:name="_GoBack"/>
       <w:bookmarkEnd w:id="0"/>
+    </w:p>
+    <w:p>
+      <w:pPr>
+        <w:pStyle w:val="ListParagraph"/>
+        <w:numPr>
+          <w:ilvl w:val="0"/>
+          <w:numId w:val="1"/>
+        </w:numPr>
+      </w:pPr>
+      <w:r>
+        <w:t xml:space="preserve">if let </w:t>
+      </w:r>
+      <w:r>
+        <w:rPr>
+          <w:rFonts w:hint="eastAsia"/>
+        </w:rPr>
+        <w:t>语句</w:t>
+      </w:r>
+      <w:r>
+        <w:rPr>
+          <w:rFonts w:hint="eastAsia"/>
+        </w:rPr>
+        <w:t xml:space="preserve"> </w:t>
+      </w:r>
+      <w:hyperlink r:id="rId5" w:history="1">
+        <w:r>
+          <w:rPr>
+            <w:rStyle w:val="Hyperlink"/>
+          </w:rPr>
+          <w:t>http://wiki.jikexueyuan.com/project/rust/if-let.html</w:t>
+        </w:r>
+      </w:hyperlink>
+    </w:p>
+    <w:p>
+      <w:pPr>
+        <w:rPr>
+          <w:rFonts w:hint="eastAsia"/>
+        </w:rPr>
+      </w:pPr>
+    </w:p>
+    <w:p>
+      <w:pPr>
+        <w:rPr>
+          <w:rFonts w:hint="eastAsia"/>
+        </w:rPr>
+      </w:pPr>
+      <w:r>
+        <w:rPr>
+          <w:rFonts w:hint="eastAsia"/>
+        </w:rPr>
+        <w:t>05/20/2016</w:t>
+      </w:r>
+    </w:p>
+    <w:p>
+      <w:pPr>
+        <w:pStyle w:val="ListParagraph"/>
+        <w:numPr>
+          <w:ilvl w:val="0"/>
+          <w:numId w:val="1"/>
+        </w:numPr>
+        <w:rPr>
+          <w:rFonts w:hint="eastAsia"/>
+        </w:rPr>
+      </w:pPr>
+      <w:r>
+        <w:rPr>
+          <w:rFonts w:hint="eastAsia"/>
+        </w:rPr>
+        <w:t>关于</w:t>
+      </w:r>
+      <w:r>
+        <w:rPr>
+          <w:rFonts w:hint="eastAsia"/>
+        </w:rPr>
+        <w:t>swift</w:t>
+      </w:r>
+      <w:r>
+        <w:rPr>
+          <w:rFonts w:hint="eastAsia"/>
+        </w:rPr>
+        <w:t>中</w:t>
+      </w:r>
+      <w:r>
+        <w:rPr>
+          <w:rFonts w:hint="eastAsia"/>
+        </w:rPr>
+        <w:t>json</w:t>
+      </w:r>
+      <w:r>
+        <w:rPr>
+          <w:rFonts w:hint="eastAsia"/>
+        </w:rPr>
+        <w:t>操作</w:t>
+      </w:r>
+    </w:p>
+    <w:p>
+      <w:pPr>
+        <w:pStyle w:val="ListParagraph"/>
+        <w:rPr>
+          <w:rFonts w:hint="eastAsia"/>
+        </w:rPr>
+      </w:pPr>
+      <w:hyperlink r:id="rId6" w:history="1">
+        <w:r>
+          <w:rPr>
+            <w:rStyle w:val="Hyperlink"/>
+          </w:rPr>
+          <w:t>http://swiftcafe.io/2015/07/18/swift-json/</w:t>
+        </w:r>
+      </w:hyperlink>
+    </w:p>
+    <w:p>
+      <w:pPr>
+        <w:pStyle w:val="ListParagraph"/>
+        <w:numPr>
+          <w:ilvl w:val="0"/>
+          <w:numId w:val="1"/>
+        </w:numPr>
+      </w:pPr>
     </w:p>
     <w:sectPr>
       <w:pgSz w:w="12240" w:h="15840"/>
@@ -1118,6 +1204,35 @@
     <w:basedOn w:val="DefaultParagraphFont"/>
     <w:rsid w:val="003245BB"/>
   </w:style>
+  <w:style w:type="paragraph" w:styleId="Date">
+    <w:name w:val="Date"/>
+    <w:basedOn w:val="Normal"/>
+    <w:next w:val="Normal"/>
+    <w:link w:val="DateChar"/>
+    <w:uiPriority w:val="99"/>
+    <w:semiHidden/>
+    <w:unhideWhenUsed/>
+    <w:rsid w:val="00353C40"/>
+  </w:style>
+  <w:style w:type="character" w:customStyle="1" w:styleId="DateChar">
+    <w:name w:val="Date Char"/>
+    <w:basedOn w:val="DefaultParagraphFont"/>
+    <w:link w:val="Date"/>
+    <w:uiPriority w:val="99"/>
+    <w:semiHidden/>
+    <w:rsid w:val="00353C40"/>
+  </w:style>
+  <w:style w:type="character" w:styleId="Hyperlink">
+    <w:name w:val="Hyperlink"/>
+    <w:basedOn w:val="DefaultParagraphFont"/>
+    <w:uiPriority w:val="99"/>
+    <w:unhideWhenUsed/>
+    <w:rsid w:val="00F074AB"/>
+    <w:rPr>
+      <w:color w:val="0563C1" w:themeColor="hyperlink"/>
+      <w:u w:val="single"/>
+    </w:rPr>
+  </w:style>
 </w:styles>
 </file>
 

</xml_diff>